<commit_message>
Added the github link to screenshots document
</commit_message>
<xml_diff>
--- a/module_6/dperkins_m6.2screenshots.docx
+++ b/module_6/dperkins_m6.2screenshots.docx
@@ -4,10 +4,42 @@
   <w:body>
     <w:p>
       <w:r>
+        <w:t xml:space="preserve">The link to my GitHub: </w:t>
+      </w:r>
+      <w:hyperlink r:id="rId6" w:history="1">
+        <w:r>
+          <w:rPr>
+            <w:rStyle w:val="Hyperlink"/>
+          </w:rPr>
+          <w:t>https://github.com/donnellperkins/csd-310.git</w:t>
+        </w:r>
+      </w:hyperlink>
+    </w:p>
+    <w:p/>
+    <w:p>
+      <w:pPr>
+        <w:jc w:val="center"/>
+        <w:rPr>
+          <w:sz w:val="36"/>
+          <w:szCs w:val="36"/>
+          <w:u w:val="single"/>
+        </w:rPr>
+      </w:pPr>
+      <w:r>
+        <w:rPr>
+          <w:sz w:val="36"/>
+          <w:szCs w:val="36"/>
+          <w:u w:val="single"/>
+        </w:rPr>
         <w:t xml:space="preserve">This is a screen shot of running the db_init_2022.sql </w:t>
       </w:r>
       <w:proofErr w:type="gramStart"/>
       <w:r>
+        <w:rPr>
+          <w:sz w:val="36"/>
+          <w:szCs w:val="36"/>
+          <w:u w:val="single"/>
+        </w:rPr>
         <w:t>file</w:t>
       </w:r>
       <w:proofErr w:type="gramEnd"/>
@@ -15,6 +47,7 @@
     <w:p/>
     <w:p>
       <w:pPr>
+        <w:jc w:val="center"/>
         <w:rPr>
           <w:noProof/>
         </w:rPr>
@@ -24,9 +57,9 @@
           <w:noProof/>
         </w:rPr>
         <w:drawing>
-          <wp:inline distT="0" distB="0" distL="0" distR="0" wp14:anchorId="7892F58A" wp14:editId="252AB367">
-            <wp:extent cx="2717044" cy="4869712"/>
-            <wp:effectExtent l="0" t="0" r="1270" b="0"/>
+          <wp:inline distT="0" distB="0" distL="0" distR="0" wp14:anchorId="7892F58A" wp14:editId="0FF27470">
+            <wp:extent cx="3411135" cy="6113721"/>
+            <wp:effectExtent l="0" t="0" r="5715" b="0"/>
             <wp:docPr id="1" name="Picture 1" descr="Text&#10;&#10;Description automatically generated"/>
             <wp:cNvGraphicFramePr>
               <a:graphicFrameLocks xmlns:a="http://schemas.openxmlformats.org/drawingml/2006/main" noChangeAspect="1"/>
@@ -36,66 +69,6 @@
                 <pic:pic xmlns:pic="http://schemas.openxmlformats.org/drawingml/2006/picture">
                   <pic:nvPicPr>
                     <pic:cNvPr id="1" name="Picture 1" descr="Text&#10;&#10;Description automatically generated"/>
-                    <pic:cNvPicPr/>
-                  </pic:nvPicPr>
-                  <pic:blipFill>
-                    <a:blip r:embed="rId6">
-                      <a:extLst>
-                        <a:ext uri="{28A0092B-C50C-407E-A947-70E740481C1C}">
-                          <a14:useLocalDpi xmlns:a14="http://schemas.microsoft.com/office/drawing/2010/main" val="0"/>
-                        </a:ext>
-                      </a:extLst>
-                    </a:blip>
-                    <a:stretch>
-                      <a:fillRect/>
-                    </a:stretch>
-                  </pic:blipFill>
-                  <pic:spPr>
-                    <a:xfrm>
-                      <a:off x="0" y="0"/>
-                      <a:ext cx="2744874" cy="4919592"/>
-                    </a:xfrm>
-                    <a:prstGeom prst="rect">
-                      <a:avLst/>
-                    </a:prstGeom>
-                  </pic:spPr>
-                </pic:pic>
-              </a:graphicData>
-            </a:graphic>
-          </wp:inline>
-        </w:drawing>
-      </w:r>
-    </w:p>
-    <w:p>
-      <w:pPr>
-        <w:rPr>
-          <w:noProof/>
-        </w:rPr>
-      </w:pPr>
-    </w:p>
-    <w:p>
-      <w:r>
-        <w:t xml:space="preserve">This is a screen shot of running the mysql_test.py. </w:t>
-      </w:r>
-    </w:p>
-    <w:p>
-      <w:r>
-        <w:rPr>
-          <w:noProof/>
-        </w:rPr>
-        <w:drawing>
-          <wp:inline distT="0" distB="0" distL="0" distR="0" wp14:anchorId="7FFA21F8" wp14:editId="433428BB">
-            <wp:extent cx="5461778" cy="2594344"/>
-            <wp:effectExtent l="0" t="0" r="0" b="0"/>
-            <wp:docPr id="2" name="Picture 2" descr="Text&#10;&#10;Description automatically generated"/>
-            <wp:cNvGraphicFramePr>
-              <a:graphicFrameLocks xmlns:a="http://schemas.openxmlformats.org/drawingml/2006/main" noChangeAspect="1"/>
-            </wp:cNvGraphicFramePr>
-            <a:graphic xmlns:a="http://schemas.openxmlformats.org/drawingml/2006/main">
-              <a:graphicData uri="http://schemas.openxmlformats.org/drawingml/2006/picture">
-                <pic:pic xmlns:pic="http://schemas.openxmlformats.org/drawingml/2006/picture">
-                  <pic:nvPicPr>
-                    <pic:cNvPr id="2" name="Picture 2" descr="Text&#10;&#10;Description automatically generated"/>
                     <pic:cNvPicPr/>
                   </pic:nvPicPr>
                   <pic:blipFill>
@@ -113,7 +86,7 @@
                   <pic:spPr>
                     <a:xfrm>
                       <a:off x="0" y="0"/>
-                      <a:ext cx="5629073" cy="2673809"/>
+                      <a:ext cx="3491280" cy="6257363"/>
                     </a:xfrm>
                     <a:prstGeom prst="rect">
                       <a:avLst/>
@@ -126,8 +99,121 @@
         </w:drawing>
       </w:r>
     </w:p>
+    <w:p>
+      <w:pPr>
+        <w:rPr>
+          <w:noProof/>
+        </w:rPr>
+      </w:pPr>
+    </w:p>
+    <w:p>
+      <w:pPr>
+        <w:rPr>
+          <w:noProof/>
+        </w:rPr>
+      </w:pPr>
+    </w:p>
+    <w:p>
+      <w:pPr>
+        <w:rPr>
+          <w:noProof/>
+        </w:rPr>
+      </w:pPr>
+    </w:p>
+    <w:p>
+      <w:pPr>
+        <w:rPr>
+          <w:noProof/>
+        </w:rPr>
+      </w:pPr>
+    </w:p>
+    <w:p>
+      <w:pPr>
+        <w:rPr>
+          <w:noProof/>
+        </w:rPr>
+      </w:pPr>
+    </w:p>
+    <w:p>
+      <w:pPr>
+        <w:rPr>
+          <w:noProof/>
+        </w:rPr>
+      </w:pPr>
+    </w:p>
+    <w:p>
+      <w:pPr>
+        <w:jc w:val="center"/>
+        <w:rPr>
+          <w:sz w:val="36"/>
+          <w:szCs w:val="36"/>
+          <w:u w:val="single"/>
+        </w:rPr>
+      </w:pPr>
+      <w:r>
+        <w:rPr>
+          <w:sz w:val="36"/>
+          <w:szCs w:val="36"/>
+          <w:u w:val="single"/>
+        </w:rPr>
+        <w:lastRenderedPageBreak/>
+        <w:t>This is a screen shot of running the mysql_test.py.</w:t>
+      </w:r>
+    </w:p>
+    <w:p/>
+    <w:p>
+      <w:pPr>
+        <w:jc w:val="center"/>
+      </w:pPr>
+      <w:r>
+        <w:rPr>
+          <w:noProof/>
+        </w:rPr>
+        <w:drawing>
+          <wp:inline distT="0" distB="0" distL="0" distR="0" wp14:anchorId="7FFA21F8" wp14:editId="6C33E7EC">
+            <wp:extent cx="6844206" cy="3250998"/>
+            <wp:effectExtent l="6032" t="0" r="0" b="0"/>
+            <wp:docPr id="2" name="Picture 2" descr="Text&#10;&#10;Description automatically generated"/>
+            <wp:cNvGraphicFramePr>
+              <a:graphicFrameLocks xmlns:a="http://schemas.openxmlformats.org/drawingml/2006/main" noChangeAspect="1"/>
+            </wp:cNvGraphicFramePr>
+            <a:graphic xmlns:a="http://schemas.openxmlformats.org/drawingml/2006/main">
+              <a:graphicData uri="http://schemas.openxmlformats.org/drawingml/2006/picture">
+                <pic:pic xmlns:pic="http://schemas.openxmlformats.org/drawingml/2006/picture">
+                  <pic:nvPicPr>
+                    <pic:cNvPr id="2" name="Picture 2" descr="Text&#10;&#10;Description automatically generated"/>
+                    <pic:cNvPicPr/>
+                  </pic:nvPicPr>
+                  <pic:blipFill>
+                    <a:blip r:embed="rId8">
+                      <a:extLst>
+                        <a:ext uri="{28A0092B-C50C-407E-A947-70E740481C1C}">
+                          <a14:useLocalDpi xmlns:a14="http://schemas.microsoft.com/office/drawing/2010/main" val="0"/>
+                        </a:ext>
+                      </a:extLst>
+                    </a:blip>
+                    <a:stretch>
+                      <a:fillRect/>
+                    </a:stretch>
+                  </pic:blipFill>
+                  <pic:spPr>
+                    <a:xfrm rot="5400000">
+                      <a:off x="0" y="0"/>
+                      <a:ext cx="7163491" cy="3402658"/>
+                    </a:xfrm>
+                    <a:prstGeom prst="rect">
+                      <a:avLst/>
+                    </a:prstGeom>
+                  </pic:spPr>
+                </pic:pic>
+              </a:graphicData>
+            </a:graphic>
+          </wp:inline>
+        </w:drawing>
+      </w:r>
+    </w:p>
     <w:sectPr>
-      <w:headerReference w:type="default" r:id="rId8"/>
+      <w:headerReference w:type="default" r:id="rId9"/>
       <w:pgSz w:w="12240" w:h="15840"/>
       <w:pgMar w:top="1440" w:right="1440" w:bottom="1440" w:left="1440" w:header="720" w:footer="720" w:gutter="0"/>
       <w:cols w:space="720"/>
@@ -593,6 +679,69 @@
     <w:name w:val="Normal"/>
     <w:qFormat/>
   </w:style>
+  <w:style w:type="paragraph" w:styleId="Heading1">
+    <w:name w:val="heading 1"/>
+    <w:basedOn w:val="Normal"/>
+    <w:next w:val="Normal"/>
+    <w:link w:val="Heading1Char"/>
+    <w:uiPriority w:val="9"/>
+    <w:qFormat/>
+    <w:rsid w:val="003A789C"/>
+    <w:pPr>
+      <w:keepNext/>
+      <w:keepLines/>
+      <w:spacing w:before="240"/>
+      <w:outlineLvl w:val="0"/>
+    </w:pPr>
+    <w:rPr>
+      <w:rFonts w:asciiTheme="majorHAnsi" w:eastAsiaTheme="majorEastAsia" w:hAnsiTheme="majorHAnsi" w:cstheme="majorBidi"/>
+      <w:color w:val="2F5496" w:themeColor="accent1" w:themeShade="BF"/>
+      <w:sz w:val="32"/>
+      <w:szCs w:val="32"/>
+    </w:rPr>
+  </w:style>
+  <w:style w:type="paragraph" w:styleId="Heading2">
+    <w:name w:val="heading 2"/>
+    <w:basedOn w:val="Normal"/>
+    <w:next w:val="Normal"/>
+    <w:link w:val="Heading2Char"/>
+    <w:uiPriority w:val="9"/>
+    <w:unhideWhenUsed/>
+    <w:qFormat/>
+    <w:rsid w:val="003A789C"/>
+    <w:pPr>
+      <w:keepNext/>
+      <w:keepLines/>
+      <w:spacing w:before="40"/>
+      <w:outlineLvl w:val="1"/>
+    </w:pPr>
+    <w:rPr>
+      <w:rFonts w:asciiTheme="majorHAnsi" w:eastAsiaTheme="majorEastAsia" w:hAnsiTheme="majorHAnsi" w:cstheme="majorBidi"/>
+      <w:color w:val="2F5496" w:themeColor="accent1" w:themeShade="BF"/>
+      <w:sz w:val="26"/>
+      <w:szCs w:val="26"/>
+    </w:rPr>
+  </w:style>
+  <w:style w:type="paragraph" w:styleId="Heading3">
+    <w:name w:val="heading 3"/>
+    <w:basedOn w:val="Normal"/>
+    <w:next w:val="Normal"/>
+    <w:link w:val="Heading3Char"/>
+    <w:uiPriority w:val="9"/>
+    <w:unhideWhenUsed/>
+    <w:qFormat/>
+    <w:rsid w:val="003A789C"/>
+    <w:pPr>
+      <w:keepNext/>
+      <w:keepLines/>
+      <w:spacing w:before="40"/>
+      <w:outlineLvl w:val="2"/>
+    </w:pPr>
+    <w:rPr>
+      <w:rFonts w:asciiTheme="majorHAnsi" w:eastAsiaTheme="majorEastAsia" w:hAnsiTheme="majorHAnsi" w:cstheme="majorBidi"/>
+      <w:color w:val="1F3763" w:themeColor="accent1" w:themeShade="7F"/>
+    </w:rPr>
+  </w:style>
   <w:style w:type="character" w:default="1" w:styleId="DefaultParagraphFont">
     <w:name w:val="Default Paragraph Font"/>
     <w:uiPriority w:val="1"/>
@@ -661,6 +810,99 @@
     <w:link w:val="Footer"/>
     <w:uiPriority w:val="99"/>
     <w:rsid w:val="00C542FA"/>
+  </w:style>
+  <w:style w:type="character" w:styleId="Hyperlink">
+    <w:name w:val="Hyperlink"/>
+    <w:basedOn w:val="DefaultParagraphFont"/>
+    <w:uiPriority w:val="99"/>
+    <w:unhideWhenUsed/>
+    <w:rsid w:val="003A789C"/>
+    <w:rPr>
+      <w:color w:val="0563C1" w:themeColor="hyperlink"/>
+      <w:u w:val="single"/>
+    </w:rPr>
+  </w:style>
+  <w:style w:type="character" w:styleId="UnresolvedMention">
+    <w:name w:val="Unresolved Mention"/>
+    <w:basedOn w:val="DefaultParagraphFont"/>
+    <w:uiPriority w:val="99"/>
+    <w:semiHidden/>
+    <w:unhideWhenUsed/>
+    <w:rsid w:val="003A789C"/>
+    <w:rPr>
+      <w:color w:val="605E5C"/>
+      <w:shd w:val="clear" w:color="auto" w:fill="E1DFDD"/>
+    </w:rPr>
+  </w:style>
+  <w:style w:type="character" w:customStyle="1" w:styleId="Heading1Char">
+    <w:name w:val="Heading 1 Char"/>
+    <w:basedOn w:val="DefaultParagraphFont"/>
+    <w:link w:val="Heading1"/>
+    <w:uiPriority w:val="9"/>
+    <w:rsid w:val="003A789C"/>
+    <w:rPr>
+      <w:rFonts w:asciiTheme="majorHAnsi" w:eastAsiaTheme="majorEastAsia" w:hAnsiTheme="majorHAnsi" w:cstheme="majorBidi"/>
+      <w:color w:val="2F5496" w:themeColor="accent1" w:themeShade="BF"/>
+      <w:sz w:val="32"/>
+      <w:szCs w:val="32"/>
+    </w:rPr>
+  </w:style>
+  <w:style w:type="paragraph" w:styleId="Title">
+    <w:name w:val="Title"/>
+    <w:basedOn w:val="Normal"/>
+    <w:next w:val="Normal"/>
+    <w:link w:val="TitleChar"/>
+    <w:uiPriority w:val="10"/>
+    <w:qFormat/>
+    <w:rsid w:val="003A789C"/>
+    <w:pPr>
+      <w:contextualSpacing/>
+    </w:pPr>
+    <w:rPr>
+      <w:rFonts w:asciiTheme="majorHAnsi" w:eastAsiaTheme="majorEastAsia" w:hAnsiTheme="majorHAnsi" w:cstheme="majorBidi"/>
+      <w:spacing w:val="-10"/>
+      <w:kern w:val="28"/>
+      <w:sz w:val="56"/>
+      <w:szCs w:val="56"/>
+    </w:rPr>
+  </w:style>
+  <w:style w:type="character" w:customStyle="1" w:styleId="TitleChar">
+    <w:name w:val="Title Char"/>
+    <w:basedOn w:val="DefaultParagraphFont"/>
+    <w:link w:val="Title"/>
+    <w:uiPriority w:val="10"/>
+    <w:rsid w:val="003A789C"/>
+    <w:rPr>
+      <w:rFonts w:asciiTheme="majorHAnsi" w:eastAsiaTheme="majorEastAsia" w:hAnsiTheme="majorHAnsi" w:cstheme="majorBidi"/>
+      <w:spacing w:val="-10"/>
+      <w:kern w:val="28"/>
+      <w:sz w:val="56"/>
+      <w:szCs w:val="56"/>
+    </w:rPr>
+  </w:style>
+  <w:style w:type="character" w:customStyle="1" w:styleId="Heading2Char">
+    <w:name w:val="Heading 2 Char"/>
+    <w:basedOn w:val="DefaultParagraphFont"/>
+    <w:link w:val="Heading2"/>
+    <w:uiPriority w:val="9"/>
+    <w:rsid w:val="003A789C"/>
+    <w:rPr>
+      <w:rFonts w:asciiTheme="majorHAnsi" w:eastAsiaTheme="majorEastAsia" w:hAnsiTheme="majorHAnsi" w:cstheme="majorBidi"/>
+      <w:color w:val="2F5496" w:themeColor="accent1" w:themeShade="BF"/>
+      <w:sz w:val="26"/>
+      <w:szCs w:val="26"/>
+    </w:rPr>
+  </w:style>
+  <w:style w:type="character" w:customStyle="1" w:styleId="Heading3Char">
+    <w:name w:val="Heading 3 Char"/>
+    <w:basedOn w:val="DefaultParagraphFont"/>
+    <w:link w:val="Heading3"/>
+    <w:uiPriority w:val="9"/>
+    <w:rsid w:val="003A789C"/>
+    <w:rPr>
+      <w:rFonts w:asciiTheme="majorHAnsi" w:eastAsiaTheme="majorEastAsia" w:hAnsiTheme="majorHAnsi" w:cstheme="majorBidi"/>
+      <w:color w:val="1F3763" w:themeColor="accent1" w:themeShade="7F"/>
+    </w:rPr>
   </w:style>
 </w:styles>
 </file>

</xml_diff>